<commit_message>
Lab 11 - Fix Problem 7 Solution
This is an if else statement.
</commit_message>
<xml_diff>
--- a/In-Class/Labs/11 - Code Generation - Conceptual/Work/Niski - Lab 11 - Code Generation - Conceptual.docx
+++ b/In-Class/Labs/11 - Code Generation - Conceptual/Work/Niski - Lab 11 - Code Generation - Conceptual.docx
@@ -159,128 +159,68 @@
           <w:sz w:val="24"/>
           <w:szCs w:val="24"/>
         </w:rPr>
-        <w:t xml:space="preserve">branch </w:t>
-      </w:r>
-      <w:proofErr w:type="spellStart"/>
-      <w:r>
-        <w:rPr>
-          <w:rFonts w:ascii="Times New Roman" w:hAnsi="Times New Roman" w:cs="Times New Roman"/>
-          <w:sz w:val="24"/>
-          <w:szCs w:val="24"/>
-        </w:rPr>
-        <w:t>labelName</w:t>
-      </w:r>
-      <w:proofErr w:type="spellEnd"/>
-    </w:p>
-    <w:p>
-      <w:pPr>
-        <w:pStyle w:val="NoSpacing"/>
-        <w:spacing w:line="480" w:lineRule="auto"/>
-        <w:contextualSpacing/>
-        <w:rPr>
-          <w:rFonts w:ascii="Times New Roman" w:hAnsi="Times New Roman" w:cs="Times New Roman"/>
-          <w:sz w:val="24"/>
-          <w:szCs w:val="24"/>
-        </w:rPr>
-      </w:pPr>
-      <w:proofErr w:type="spellStart"/>
-      <w:r>
-        <w:rPr>
-          <w:rFonts w:ascii="Times New Roman" w:hAnsi="Times New Roman" w:cs="Times New Roman"/>
-          <w:sz w:val="24"/>
-          <w:szCs w:val="24"/>
-        </w:rPr>
-        <w:t>branchequal</w:t>
-      </w:r>
-      <w:proofErr w:type="spellEnd"/>
-      <w:r>
-        <w:rPr>
-          <w:rFonts w:ascii="Times New Roman" w:hAnsi="Times New Roman" w:cs="Times New Roman"/>
-          <w:sz w:val="24"/>
-          <w:szCs w:val="24"/>
-        </w:rPr>
-        <w:t xml:space="preserve"> reg, reg, </w:t>
-      </w:r>
-      <w:proofErr w:type="spellStart"/>
-      <w:r>
-        <w:rPr>
-          <w:rFonts w:ascii="Times New Roman" w:hAnsi="Times New Roman" w:cs="Times New Roman"/>
-          <w:sz w:val="24"/>
-          <w:szCs w:val="24"/>
-        </w:rPr>
-        <w:t>labelName</w:t>
-      </w:r>
-      <w:proofErr w:type="spellEnd"/>
-    </w:p>
-    <w:p>
-      <w:pPr>
-        <w:pStyle w:val="NoSpacing"/>
-        <w:spacing w:line="480" w:lineRule="auto"/>
-        <w:contextualSpacing/>
-        <w:rPr>
-          <w:rFonts w:ascii="Times New Roman" w:hAnsi="Times New Roman" w:cs="Times New Roman"/>
-          <w:sz w:val="24"/>
-          <w:szCs w:val="24"/>
-        </w:rPr>
-      </w:pPr>
-      <w:proofErr w:type="spellStart"/>
-      <w:r>
-        <w:rPr>
-          <w:rFonts w:ascii="Times New Roman" w:hAnsi="Times New Roman" w:cs="Times New Roman"/>
-          <w:sz w:val="24"/>
-          <w:szCs w:val="24"/>
-        </w:rPr>
-        <w:t>branchnotequal</w:t>
-      </w:r>
-      <w:proofErr w:type="spellEnd"/>
-      <w:r>
-        <w:rPr>
-          <w:rFonts w:ascii="Times New Roman" w:hAnsi="Times New Roman" w:cs="Times New Roman"/>
-          <w:sz w:val="24"/>
-          <w:szCs w:val="24"/>
-        </w:rPr>
-        <w:t xml:space="preserve"> reg, reg, </w:t>
-      </w:r>
-      <w:proofErr w:type="spellStart"/>
-      <w:r>
-        <w:rPr>
-          <w:rFonts w:ascii="Times New Roman" w:hAnsi="Times New Roman" w:cs="Times New Roman"/>
-          <w:sz w:val="24"/>
-          <w:szCs w:val="24"/>
-        </w:rPr>
-        <w:t>labelName</w:t>
-      </w:r>
-      <w:proofErr w:type="spellEnd"/>
-    </w:p>
-    <w:p>
-      <w:pPr>
-        <w:pStyle w:val="NoSpacing"/>
-        <w:spacing w:line="480" w:lineRule="auto"/>
-        <w:contextualSpacing/>
-        <w:rPr>
-          <w:rFonts w:ascii="Times New Roman" w:hAnsi="Times New Roman" w:cs="Times New Roman"/>
-          <w:sz w:val="24"/>
-          <w:szCs w:val="24"/>
-        </w:rPr>
-      </w:pPr>
-      <w:r>
-        <w:rPr>
-          <w:rFonts w:ascii="Times New Roman" w:hAnsi="Times New Roman" w:cs="Times New Roman"/>
-          <w:sz w:val="24"/>
-          <w:szCs w:val="24"/>
-        </w:rPr>
-        <w:t xml:space="preserve">: </w:t>
-      </w:r>
-      <w:proofErr w:type="spellStart"/>
-      <w:r>
-        <w:rPr>
-          <w:rFonts w:ascii="Times New Roman" w:hAnsi="Times New Roman" w:cs="Times New Roman"/>
-          <w:sz w:val="24"/>
-          <w:szCs w:val="24"/>
-        </w:rPr>
-        <w:t>labelName</w:t>
-      </w:r>
-      <w:proofErr w:type="spellEnd"/>
+        <w:t>branch labelName</w:t>
+      </w:r>
+    </w:p>
+    <w:p>
+      <w:pPr>
+        <w:pStyle w:val="NoSpacing"/>
+        <w:spacing w:line="480" w:lineRule="auto"/>
+        <w:contextualSpacing/>
+        <w:rPr>
+          <w:rFonts w:ascii="Times New Roman" w:hAnsi="Times New Roman" w:cs="Times New Roman"/>
+          <w:sz w:val="24"/>
+          <w:szCs w:val="24"/>
+        </w:rPr>
+      </w:pPr>
+      <w:r>
+        <w:rPr>
+          <w:rFonts w:ascii="Times New Roman" w:hAnsi="Times New Roman" w:cs="Times New Roman"/>
+          <w:sz w:val="24"/>
+          <w:szCs w:val="24"/>
+        </w:rPr>
+        <w:t>branchequal reg, reg, labelName</w:t>
+      </w:r>
+    </w:p>
+    <w:p>
+      <w:pPr>
+        <w:pStyle w:val="NoSpacing"/>
+        <w:spacing w:line="480" w:lineRule="auto"/>
+        <w:contextualSpacing/>
+        <w:rPr>
+          <w:rFonts w:ascii="Times New Roman" w:hAnsi="Times New Roman" w:cs="Times New Roman"/>
+          <w:sz w:val="24"/>
+          <w:szCs w:val="24"/>
+        </w:rPr>
+      </w:pPr>
+      <w:r>
+        <w:rPr>
+          <w:rFonts w:ascii="Times New Roman" w:hAnsi="Times New Roman" w:cs="Times New Roman"/>
+          <w:sz w:val="24"/>
+          <w:szCs w:val="24"/>
+        </w:rPr>
+        <w:t>branchnotequal reg, reg, labelName</w:t>
+      </w:r>
+    </w:p>
+    <w:p>
+      <w:pPr>
+        <w:pStyle w:val="NoSpacing"/>
+        <w:spacing w:line="480" w:lineRule="auto"/>
+        <w:contextualSpacing/>
+        <w:rPr>
+          <w:rFonts w:ascii="Times New Roman" w:hAnsi="Times New Roman" w:cs="Times New Roman"/>
+          <w:sz w:val="24"/>
+          <w:szCs w:val="24"/>
+        </w:rPr>
+      </w:pPr>
+      <w:r>
+        <w:rPr>
+          <w:rFonts w:ascii="Times New Roman" w:hAnsi="Times New Roman" w:cs="Times New Roman"/>
+          <w:sz w:val="24"/>
+          <w:szCs w:val="24"/>
+        </w:rPr>
+        <w:t>: labelName</w:t>
+      </w:r>
     </w:p>
     <w:p>
       <w:pPr>
@@ -1123,23 +1063,13 @@
           <w:szCs w:val="24"/>
         </w:rPr>
       </w:pPr>
-      <w:proofErr w:type="spellStart"/>
-      <w:r>
-        <w:rPr>
-          <w:rFonts w:ascii="Times New Roman" w:hAnsi="Times New Roman" w:cs="Times New Roman"/>
-          <w:sz w:val="24"/>
-          <w:szCs w:val="24"/>
-        </w:rPr>
-        <w:t>branchnotequal</w:t>
-      </w:r>
-      <w:proofErr w:type="spellEnd"/>
-      <w:r>
-        <w:rPr>
-          <w:rFonts w:ascii="Times New Roman" w:hAnsi="Times New Roman" w:cs="Times New Roman"/>
-          <w:sz w:val="24"/>
-          <w:szCs w:val="24"/>
-        </w:rPr>
-        <w:t xml:space="preserve"> r1, r2, </w:t>
+      <w:r>
+        <w:rPr>
+          <w:rFonts w:ascii="Times New Roman" w:hAnsi="Times New Roman" w:cs="Times New Roman"/>
+          <w:sz w:val="24"/>
+          <w:szCs w:val="24"/>
+        </w:rPr>
+        <w:t xml:space="preserve">branchnotequal r1, r2, </w:t>
       </w:r>
       <w:r>
         <w:rPr>
@@ -1538,23 +1468,13 @@
           <w:szCs w:val="24"/>
         </w:rPr>
       </w:pPr>
-      <w:proofErr w:type="spellStart"/>
-      <w:r>
-        <w:rPr>
-          <w:rFonts w:ascii="Times New Roman" w:hAnsi="Times New Roman" w:cs="Times New Roman"/>
-          <w:sz w:val="24"/>
-          <w:szCs w:val="24"/>
-        </w:rPr>
-        <w:t>branchnotequal</w:t>
-      </w:r>
-      <w:proofErr w:type="spellEnd"/>
-      <w:r>
-        <w:rPr>
-          <w:rFonts w:ascii="Times New Roman" w:hAnsi="Times New Roman" w:cs="Times New Roman"/>
-          <w:sz w:val="24"/>
-          <w:szCs w:val="24"/>
-        </w:rPr>
-        <w:t xml:space="preserve"> r1, r2, endIfLabel1</w:t>
+      <w:r>
+        <w:rPr>
+          <w:rFonts w:ascii="Times New Roman" w:hAnsi="Times New Roman" w:cs="Times New Roman"/>
+          <w:sz w:val="24"/>
+          <w:szCs w:val="24"/>
+        </w:rPr>
+        <w:t>branchnotequal r1, r2, endIfLabel1</w:t>
       </w:r>
       <w:r>
         <w:rPr>
@@ -1633,23 +1553,13 @@
           <w:szCs w:val="24"/>
         </w:rPr>
       </w:pPr>
-      <w:proofErr w:type="spellStart"/>
-      <w:r>
-        <w:rPr>
-          <w:rFonts w:ascii="Times New Roman" w:hAnsi="Times New Roman" w:cs="Times New Roman"/>
-          <w:sz w:val="24"/>
-          <w:szCs w:val="24"/>
-        </w:rPr>
-        <w:t>branchnotequal</w:t>
-      </w:r>
-      <w:proofErr w:type="spellEnd"/>
-      <w:r>
-        <w:rPr>
-          <w:rFonts w:ascii="Times New Roman" w:hAnsi="Times New Roman" w:cs="Times New Roman"/>
-          <w:sz w:val="24"/>
-          <w:szCs w:val="24"/>
-        </w:rPr>
-        <w:t xml:space="preserve"> r3, r4, endIfLabel2</w:t>
+      <w:r>
+        <w:rPr>
+          <w:rFonts w:ascii="Times New Roman" w:hAnsi="Times New Roman" w:cs="Times New Roman"/>
+          <w:sz w:val="24"/>
+          <w:szCs w:val="24"/>
+        </w:rPr>
+        <w:t>branchnotequal r3, r4, endIfLabel2</w:t>
       </w:r>
     </w:p>
     <w:p>
@@ -1988,23 +1898,13 @@
           <w:szCs w:val="24"/>
         </w:rPr>
       </w:pPr>
-      <w:proofErr w:type="spellStart"/>
-      <w:r>
-        <w:rPr>
-          <w:rFonts w:ascii="Times New Roman" w:hAnsi="Times New Roman" w:cs="Times New Roman"/>
-          <w:sz w:val="24"/>
-          <w:szCs w:val="24"/>
-        </w:rPr>
-        <w:t>branchnotequal</w:t>
-      </w:r>
-      <w:proofErr w:type="spellEnd"/>
-      <w:r>
-        <w:rPr>
-          <w:rFonts w:ascii="Times New Roman" w:hAnsi="Times New Roman" w:cs="Times New Roman"/>
-          <w:sz w:val="24"/>
-          <w:szCs w:val="24"/>
-        </w:rPr>
-        <w:t xml:space="preserve"> r1, r2, endIfLabel1</w:t>
+      <w:r>
+        <w:rPr>
+          <w:rFonts w:ascii="Times New Roman" w:hAnsi="Times New Roman" w:cs="Times New Roman"/>
+          <w:sz w:val="24"/>
+          <w:szCs w:val="24"/>
+        </w:rPr>
+        <w:t>branchnotequal r1, r2, endIfLabel1</w:t>
       </w:r>
     </w:p>
     <w:p>
@@ -2074,23 +1974,13 @@
           <w:szCs w:val="24"/>
         </w:rPr>
       </w:pPr>
-      <w:proofErr w:type="spellStart"/>
-      <w:r>
-        <w:rPr>
-          <w:rFonts w:ascii="Times New Roman" w:hAnsi="Times New Roman" w:cs="Times New Roman"/>
-          <w:sz w:val="24"/>
-          <w:szCs w:val="24"/>
-        </w:rPr>
-        <w:t>branchnotequal</w:t>
-      </w:r>
-      <w:proofErr w:type="spellEnd"/>
-      <w:r>
-        <w:rPr>
-          <w:rFonts w:ascii="Times New Roman" w:hAnsi="Times New Roman" w:cs="Times New Roman"/>
-          <w:sz w:val="24"/>
-          <w:szCs w:val="24"/>
-        </w:rPr>
-        <w:t xml:space="preserve"> r</w:t>
+      <w:r>
+        <w:rPr>
+          <w:rFonts w:ascii="Times New Roman" w:hAnsi="Times New Roman" w:cs="Times New Roman"/>
+          <w:sz w:val="24"/>
+          <w:szCs w:val="24"/>
+        </w:rPr>
+        <w:t>branchnotequal r</w:t>
       </w:r>
       <w:r>
         <w:rPr>
@@ -2516,23 +2406,21 @@
           <w:szCs w:val="24"/>
         </w:rPr>
       </w:pPr>
-      <w:proofErr w:type="spellStart"/>
-      <w:r>
-        <w:rPr>
-          <w:rFonts w:ascii="Times New Roman" w:hAnsi="Times New Roman" w:cs="Times New Roman"/>
-          <w:sz w:val="24"/>
-          <w:szCs w:val="24"/>
-        </w:rPr>
-        <w:t>branchnotequal</w:t>
-      </w:r>
-      <w:proofErr w:type="spellEnd"/>
-      <w:r>
-        <w:rPr>
-          <w:rFonts w:ascii="Times New Roman" w:hAnsi="Times New Roman" w:cs="Times New Roman"/>
-          <w:sz w:val="24"/>
-          <w:szCs w:val="24"/>
-        </w:rPr>
-        <w:t xml:space="preserve"> r1, r2, endIfLabel1</w:t>
+      <w:r>
+        <w:rPr>
+          <w:rFonts w:ascii="Times New Roman" w:hAnsi="Times New Roman" w:cs="Times New Roman"/>
+          <w:sz w:val="24"/>
+          <w:szCs w:val="24"/>
+        </w:rPr>
+        <w:t xml:space="preserve">branchnotequal r1, r2, </w:t>
+      </w:r>
+      <w:r>
+        <w:rPr>
+          <w:rFonts w:ascii="Times New Roman" w:hAnsi="Times New Roman" w:cs="Times New Roman"/>
+          <w:sz w:val="24"/>
+          <w:szCs w:val="24"/>
+        </w:rPr>
+        <w:t>startElseBlock1</w:t>
       </w:r>
     </w:p>
     <w:p>
@@ -2560,6 +2448,90 @@
           <w:sz w:val="24"/>
           <w:szCs w:val="24"/>
         </w:rPr>
+        <w:t>d</w:t>
+      </w:r>
+    </w:p>
+    <w:p>
+      <w:pPr>
+        <w:pStyle w:val="NoSpacing"/>
+        <w:spacing w:line="480" w:lineRule="auto"/>
+        <w:contextualSpacing/>
+        <w:rPr>
+          <w:rFonts w:ascii="Times New Roman" w:hAnsi="Times New Roman" w:cs="Times New Roman"/>
+          <w:sz w:val="24"/>
+          <w:szCs w:val="24"/>
+        </w:rPr>
+      </w:pPr>
+      <w:r>
+        <w:rPr>
+          <w:rFonts w:ascii="Times New Roman" w:hAnsi="Times New Roman" w:cs="Times New Roman"/>
+          <w:sz w:val="24"/>
+          <w:szCs w:val="24"/>
+        </w:rPr>
+        <w:t>branch endIfLabel1</w:t>
+      </w:r>
+    </w:p>
+    <w:p>
+      <w:pPr>
+        <w:pStyle w:val="NoSpacing"/>
+        <w:spacing w:line="480" w:lineRule="auto"/>
+        <w:contextualSpacing/>
+        <w:rPr>
+          <w:rFonts w:ascii="Times New Roman" w:hAnsi="Times New Roman" w:cs="Times New Roman"/>
+          <w:sz w:val="24"/>
+          <w:szCs w:val="24"/>
+        </w:rPr>
+      </w:pPr>
+      <w:r>
+        <w:rPr>
+          <w:rFonts w:ascii="Times New Roman" w:hAnsi="Times New Roman" w:cs="Times New Roman"/>
+          <w:sz w:val="24"/>
+          <w:szCs w:val="24"/>
+        </w:rPr>
+        <w:t xml:space="preserve">: </w:t>
+      </w:r>
+      <w:r>
+        <w:rPr>
+          <w:rFonts w:ascii="Times New Roman" w:hAnsi="Times New Roman" w:cs="Times New Roman"/>
+          <w:sz w:val="24"/>
+          <w:szCs w:val="24"/>
+        </w:rPr>
+        <w:t>startElseBlock1</w:t>
+      </w:r>
+    </w:p>
+    <w:p>
+      <w:pPr>
+        <w:pStyle w:val="NoSpacing"/>
+        <w:spacing w:line="480" w:lineRule="auto"/>
+        <w:contextualSpacing/>
+        <w:rPr>
+          <w:rFonts w:ascii="Times New Roman" w:hAnsi="Times New Roman" w:cs="Times New Roman"/>
+          <w:sz w:val="24"/>
+          <w:szCs w:val="24"/>
+        </w:rPr>
+      </w:pPr>
+      <w:r>
+        <w:rPr>
+          <w:rFonts w:ascii="Times New Roman" w:hAnsi="Times New Roman" w:cs="Times New Roman"/>
+          <w:sz w:val="24"/>
+          <w:szCs w:val="24"/>
+        </w:rPr>
+        <w:t>p</w:t>
+      </w:r>
+      <w:r>
+        <w:rPr>
+          <w:rFonts w:ascii="Times New Roman" w:hAnsi="Times New Roman" w:cs="Times New Roman"/>
+          <w:sz w:val="24"/>
+          <w:szCs w:val="24"/>
+        </w:rPr>
+        <w:t xml:space="preserve">rint </w:t>
+      </w:r>
+      <w:r>
+        <w:rPr>
+          <w:rFonts w:ascii="Times New Roman" w:hAnsi="Times New Roman" w:cs="Times New Roman"/>
+          <w:sz w:val="24"/>
+          <w:szCs w:val="24"/>
+        </w:rPr>
         <w:t>e</w:t>
       </w:r>
     </w:p>
@@ -2594,60 +2566,25 @@
           <w:szCs w:val="24"/>
         </w:rPr>
       </w:pPr>
-      <w:r>
-        <w:rPr>
-          <w:rFonts w:ascii="Times New Roman" w:hAnsi="Times New Roman" w:cs="Times New Roman"/>
-          <w:sz w:val="24"/>
-          <w:szCs w:val="24"/>
-        </w:rPr>
-        <w:t>p</w:t>
-      </w:r>
-      <w:r>
-        <w:rPr>
-          <w:rFonts w:ascii="Times New Roman" w:hAnsi="Times New Roman" w:cs="Times New Roman"/>
-          <w:sz w:val="24"/>
-          <w:szCs w:val="24"/>
-        </w:rPr>
-        <w:t xml:space="preserve">rint </w:t>
-      </w:r>
-      <w:r>
-        <w:rPr>
-          <w:rFonts w:ascii="Times New Roman" w:hAnsi="Times New Roman" w:cs="Times New Roman"/>
-          <w:sz w:val="24"/>
-          <w:szCs w:val="24"/>
-        </w:rPr>
-        <w:t>d</w:t>
-      </w:r>
-    </w:p>
-    <w:p>
-      <w:pPr>
-        <w:pStyle w:val="NoSpacing"/>
-        <w:spacing w:line="480" w:lineRule="auto"/>
-        <w:contextualSpacing/>
-        <w:rPr>
-          <w:rFonts w:ascii="Times New Roman" w:hAnsi="Times New Roman" w:cs="Times New Roman"/>
-          <w:sz w:val="24"/>
-          <w:szCs w:val="24"/>
-        </w:rPr>
-      </w:pPr>
-    </w:p>
-    <w:p>
-      <w:pPr>
-        <w:pStyle w:val="NoSpacing"/>
-        <w:spacing w:line="480" w:lineRule="auto"/>
-        <w:contextualSpacing/>
-        <w:rPr>
-          <w:rFonts w:ascii="Times New Roman" w:hAnsi="Times New Roman" w:cs="Times New Roman"/>
-          <w:sz w:val="24"/>
-          <w:szCs w:val="24"/>
-        </w:rPr>
-      </w:pPr>
-      <w:r>
-        <w:rPr>
-          <w:rFonts w:ascii="Times New Roman" w:hAnsi="Times New Roman" w:cs="Times New Roman"/>
-          <w:sz w:val="24"/>
-          <w:szCs w:val="24"/>
-        </w:rPr>
+    </w:p>
+    <w:p>
+      <w:pPr>
+        <w:pStyle w:val="NoSpacing"/>
+        <w:spacing w:line="480" w:lineRule="auto"/>
+        <w:contextualSpacing/>
+        <w:rPr>
+          <w:rFonts w:ascii="Times New Roman" w:hAnsi="Times New Roman" w:cs="Times New Roman"/>
+          <w:sz w:val="24"/>
+          <w:szCs w:val="24"/>
+        </w:rPr>
+      </w:pPr>
+      <w:r>
+        <w:rPr>
+          <w:rFonts w:ascii="Times New Roman" w:hAnsi="Times New Roman" w:cs="Times New Roman"/>
+          <w:sz w:val="24"/>
+          <w:szCs w:val="24"/>
+        </w:rPr>
+        <w:lastRenderedPageBreak/>
         <w:t>Problem 8</w:t>
       </w:r>
     </w:p>
@@ -2668,7 +2605,6 @@
           <w:sz w:val="24"/>
           <w:szCs w:val="24"/>
         </w:rPr>
-        <w:lastRenderedPageBreak/>
         <w:drawing>
           <wp:inline distT="0" distB="0" distL="0" distR="0" wp14:anchorId="7E7E2D3B" wp14:editId="0704DC45">
             <wp:extent cx="2210108" cy="2695951"/>
@@ -2870,23 +2806,13 @@
           <w:szCs w:val="24"/>
         </w:rPr>
       </w:pPr>
-      <w:proofErr w:type="spellStart"/>
-      <w:r>
-        <w:rPr>
-          <w:rFonts w:ascii="Times New Roman" w:hAnsi="Times New Roman" w:cs="Times New Roman"/>
-          <w:sz w:val="24"/>
-          <w:szCs w:val="24"/>
-        </w:rPr>
-        <w:t>branchequal</w:t>
-      </w:r>
-      <w:proofErr w:type="spellEnd"/>
-      <w:r>
-        <w:rPr>
-          <w:rFonts w:ascii="Times New Roman" w:hAnsi="Times New Roman" w:cs="Times New Roman"/>
-          <w:sz w:val="24"/>
-          <w:szCs w:val="24"/>
-        </w:rPr>
-        <w:t xml:space="preserve"> r1, r2, loop1</w:t>
+      <w:r>
+        <w:rPr>
+          <w:rFonts w:ascii="Times New Roman" w:hAnsi="Times New Roman" w:cs="Times New Roman"/>
+          <w:sz w:val="24"/>
+          <w:szCs w:val="24"/>
+        </w:rPr>
+        <w:t>branchequal r1, r2, loop1</w:t>
       </w:r>
     </w:p>
     <w:sectPr>

</xml_diff>

<commit_message>
Lab 11 - Fix Problem 8
While loop
</commit_message>
<xml_diff>
--- a/In-Class/Labs/11 - Code Generation - Conceptual/Work/Niski - Lab 11 - Code Generation - Conceptual.docx
+++ b/In-Class/Labs/11 - Code Generation - Conceptual/Work/Niski - Lab 11 - Code Generation - Conceptual.docx
@@ -2732,6 +2732,42 @@
           <w:sz w:val="24"/>
           <w:szCs w:val="24"/>
         </w:rPr>
+        <w:t xml:space="preserve">: </w:t>
+      </w:r>
+      <w:r>
+        <w:rPr>
+          <w:rFonts w:ascii="Times New Roman" w:hAnsi="Times New Roman" w:cs="Times New Roman"/>
+          <w:sz w:val="24"/>
+          <w:szCs w:val="24"/>
+        </w:rPr>
+        <w:t>startWhileLabel</w:t>
+      </w:r>
+      <w:r>
+        <w:rPr>
+          <w:rFonts w:ascii="Times New Roman" w:hAnsi="Times New Roman" w:cs="Times New Roman"/>
+          <w:sz w:val="24"/>
+          <w:szCs w:val="24"/>
+        </w:rPr>
+        <w:t>1</w:t>
+      </w:r>
+    </w:p>
+    <w:p>
+      <w:pPr>
+        <w:pStyle w:val="NoSpacing"/>
+        <w:spacing w:line="480" w:lineRule="auto"/>
+        <w:contextualSpacing/>
+        <w:rPr>
+          <w:rFonts w:ascii="Times New Roman" w:hAnsi="Times New Roman" w:cs="Times New Roman"/>
+          <w:sz w:val="24"/>
+          <w:szCs w:val="24"/>
+        </w:rPr>
+      </w:pPr>
+      <w:r>
+        <w:rPr>
+          <w:rFonts w:ascii="Times New Roman" w:hAnsi="Times New Roman" w:cs="Times New Roman"/>
+          <w:sz w:val="24"/>
+          <w:szCs w:val="24"/>
+        </w:rPr>
         <w:t>load r1, a</w:t>
       </w:r>
     </w:p>
@@ -2772,7 +2808,7 @@
           <w:sz w:val="24"/>
           <w:szCs w:val="24"/>
         </w:rPr>
-        <w:t>: loop1</w:t>
+        <w:t>branchEqual r1, r2, endWhileLabel1</w:t>
       </w:r>
     </w:p>
     <w:p>
@@ -2812,7 +2848,35 @@
           <w:sz w:val="24"/>
           <w:szCs w:val="24"/>
         </w:rPr>
-        <w:t>branchequal r1, r2, loop1</w:t>
+        <w:t xml:space="preserve">branch </w:t>
+      </w:r>
+      <w:r>
+        <w:rPr>
+          <w:rFonts w:ascii="Times New Roman" w:hAnsi="Times New Roman" w:cs="Times New Roman"/>
+          <w:sz w:val="24"/>
+          <w:szCs w:val="24"/>
+        </w:rPr>
+        <w:t>startWhileLabel1</w:t>
+      </w:r>
+    </w:p>
+    <w:p>
+      <w:pPr>
+        <w:pStyle w:val="NoSpacing"/>
+        <w:spacing w:line="480" w:lineRule="auto"/>
+        <w:contextualSpacing/>
+        <w:rPr>
+          <w:rFonts w:ascii="Times New Roman" w:hAnsi="Times New Roman" w:cs="Times New Roman"/>
+          <w:sz w:val="24"/>
+          <w:szCs w:val="24"/>
+        </w:rPr>
+      </w:pPr>
+      <w:r>
+        <w:rPr>
+          <w:rFonts w:ascii="Times New Roman" w:hAnsi="Times New Roman" w:cs="Times New Roman"/>
+          <w:sz w:val="24"/>
+          <w:szCs w:val="24"/>
+        </w:rPr>
+        <w:t>: endWhileLabel1</w:t>
       </w:r>
     </w:p>
     <w:sectPr>

</xml_diff>